<commit_message>
adding android as a new tech skill
</commit_message>
<xml_diff>
--- a/assets/docs/cv-en.docx
+++ b/assets/docs/cv-en.docx
@@ -81,7 +81,7 @@
           </mc:Choice>
           <mc:Fallback>
             <w:pict>
-              <v:line w14:anchorId="50061550" id="Conector recto 2" o:spid="_x0000_s1026" style="position:absolute;flip:y;z-index:251611648;visibility:visible;mso-wrap-style:square;mso-width-percent:0;mso-height-percent:0;mso-wrap-distance-left:9pt;mso-wrap-distance-top:0;mso-wrap-distance-right:9pt;mso-wrap-distance-bottom:0;mso-position-horizontal:absolute;mso-position-horizontal-relative:text;mso-position-vertical:absolute;mso-position-vertical-relative:text;mso-width-percent:0;mso-height-percent:0;mso-width-relative:margin;mso-height-relative:margin" from="-8.7pt,3.75pt" to="492.3pt,3.75pt" o:gfxdata="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" strokecolor="#747070 [1614]" strokeweight="8pt">
+              <v:line w14:anchorId="150C67B7" id="Conector recto 2" o:spid="_x0000_s1026" style="position:absolute;flip:y;z-index:251611648;visibility:visible;mso-wrap-style:square;mso-width-percent:0;mso-height-percent:0;mso-wrap-distance-left:9pt;mso-wrap-distance-top:0;mso-wrap-distance-right:9pt;mso-wrap-distance-bottom:0;mso-position-horizontal:absolute;mso-position-horizontal-relative:text;mso-position-vertical:absolute;mso-position-vertical-relative:text;mso-width-percent:0;mso-height-percent:0;mso-width-relative:margin;mso-height-relative:margin" from="-8.7pt,3.75pt" to="492.3pt,3.75pt" o:gfxdata="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" strokecolor="#747070 [1614]" strokeweight="8pt">
                 <v:stroke joinstyle="miter"/>
               </v:line>
             </w:pict>
@@ -91,17 +91,6 @@
     </w:p>
     <w:p>
       <w:pPr>
-        <w:jc w:val="center"/>
-        <w:rPr>
-          <w:rFonts w:ascii="Corbel" w:eastAsia="Arial" w:hAnsi="Corbel" w:cs="Arial"/>
-          <w:b/>
-          <w:sz w:val="22"/>
-          <w:szCs w:val="22"/>
-        </w:rPr>
-      </w:pPr>
-    </w:p>
-    <w:p>
-      <w:pPr>
         <w:spacing w:line="360" w:lineRule="auto"/>
         <w:rPr>
           <w:rFonts w:ascii="Corbel" w:eastAsia="Arial" w:hAnsi="Corbel" w:cs="Arial"/>
@@ -119,7 +108,7 @@
         <mc:AlternateContent>
           <mc:Choice Requires="wps">
             <w:drawing>
-              <wp:anchor distT="0" distB="0" distL="114300" distR="114300" simplePos="0" relativeHeight="251624960" behindDoc="0" locked="0" layoutInCell="1" allowOverlap="1" wp14:anchorId="4E175AFF" wp14:editId="710AD74E">
+              <wp:anchor distT="0" distB="0" distL="114300" distR="114300" simplePos="0" relativeHeight="251624960" behindDoc="0" locked="0" layoutInCell="1" allowOverlap="1" wp14:anchorId="09BBB32D" wp14:editId="00D57D06">
                 <wp:simplePos x="0" y="0"/>
                 <wp:positionH relativeFrom="column">
                   <wp:posOffset>3811717</wp:posOffset>
@@ -238,7 +227,7 @@
           </mc:Choice>
           <mc:Fallback>
             <w:pict>
-              <v:shapetype w14:anchorId="4E175AFF" id="_x0000_t202" coordsize="21600,21600" o:spt="202" path="m,l,21600r21600,l21600,xe">
+              <v:shapetype w14:anchorId="09BBB32D" id="_x0000_t202" coordsize="21600,21600" o:spt="202" path="m,l,21600r21600,l21600,xe">
                 <v:stroke joinstyle="miter"/>
                 <v:path gradientshapeok="t" o:connecttype="rect"/>
               </v:shapetype>
@@ -327,7 +316,7 @@
           <w:lang w:val="es-PE" w:eastAsia="es-PE"/>
         </w:rPr>
         <w:drawing>
-          <wp:anchor distT="0" distB="0" distL="114300" distR="114300" simplePos="0" relativeHeight="251647488" behindDoc="0" locked="0" layoutInCell="1" allowOverlap="1" wp14:anchorId="2AE830ED" wp14:editId="28A9BEE1">
+          <wp:anchor distT="0" distB="0" distL="114300" distR="114300" simplePos="0" relativeHeight="251647488" behindDoc="0" locked="0" layoutInCell="1" allowOverlap="1" wp14:anchorId="192A0116" wp14:editId="7B785B6B">
             <wp:simplePos x="0" y="0"/>
             <wp:positionH relativeFrom="column">
               <wp:posOffset>3992245</wp:posOffset>
@@ -579,13 +568,6 @@
         </w:rPr>
         <w:t>https://estrellabf.github.io/portfolio/</w:t>
       </w:r>
-    </w:p>
-    <w:p>
-      <w:pPr>
-        <w:rPr>
-          <w:rFonts w:ascii="Corbel" w:hAnsi="Corbel"/>
-        </w:rPr>
-      </w:pPr>
     </w:p>
     <w:p>
       <w:pPr>
@@ -671,7 +653,7 @@
           </mc:Choice>
           <mc:Fallback>
             <w:pict>
-              <v:line w14:anchorId="4ADE1223" id="Conector recto 5" o:spid="_x0000_s1026" style="position:absolute;flip:y;z-index:251655680;visibility:visible;mso-wrap-style:square;mso-width-percent:0;mso-height-percent:0;mso-wrap-distance-left:9pt;mso-wrap-distance-top:0;mso-wrap-distance-right:9pt;mso-wrap-distance-bottom:0;mso-position-horizontal:absolute;mso-position-horizontal-relative:text;mso-position-vertical:absolute;mso-position-vertical-relative:text;mso-width-percent:0;mso-height-percent:0;mso-width-relative:margin;mso-height-relative:margin" from="-3pt,5.8pt" to="484.5pt,6.55pt" o:gfxdata="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" strokecolor="#747070 [1614]" strokeweight="3pt">
+              <v:line w14:anchorId="6F6862A6" id="Conector recto 5" o:spid="_x0000_s1026" style="position:absolute;flip:y;z-index:251655680;visibility:visible;mso-wrap-style:square;mso-width-percent:0;mso-height-percent:0;mso-wrap-distance-left:9pt;mso-wrap-distance-top:0;mso-wrap-distance-right:9pt;mso-wrap-distance-bottom:0;mso-position-horizontal:absolute;mso-position-horizontal-relative:text;mso-position-vertical:absolute;mso-position-vertical-relative:text;mso-width-percent:0;mso-height-percent:0;mso-width-relative:margin;mso-height-relative:margin" from="-3pt,5.8pt" to="484.5pt,6.55pt" o:gfxdata="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" strokecolor="#747070 [1614]" strokeweight="3pt">
                 <v:stroke joinstyle="miter"/>
               </v:line>
             </w:pict>
@@ -1289,553 +1271,1209 @@
         </w:rPr>
         <w:t>better</w:t>
       </w:r>
+      <w:proofErr w:type="spellEnd"/>
+      <w:r>
+        <w:rPr>
+          <w:rFonts w:ascii="Corbel" w:eastAsia="Arial" w:hAnsi="Corbel" w:cs="Arial"/>
+          <w:b/>
+          <w:sz w:val="22"/>
+          <w:szCs w:val="22"/>
+        </w:rPr>
+        <w:t>).</w:t>
+      </w:r>
+    </w:p>
+    <w:p>
+      <w:pPr>
+        <w:keepNext/>
+        <w:rPr>
+          <w:rFonts w:ascii="Corbel" w:eastAsia="Arial" w:hAnsi="Corbel" w:cs="Arial"/>
+          <w:b/>
+          <w:sz w:val="22"/>
+          <w:szCs w:val="22"/>
+          <w:u w:val="single"/>
+        </w:rPr>
+      </w:pPr>
+    </w:p>
+    <w:p>
+      <w:pPr>
+        <w:keepNext/>
+        <w:rPr>
+          <w:rFonts w:ascii="Corbel" w:eastAsia="Arial" w:hAnsi="Corbel" w:cs="Arial"/>
+          <w:b/>
+          <w:sz w:val="22"/>
+          <w:szCs w:val="22"/>
+          <w:u w:val="single"/>
+        </w:rPr>
+      </w:pPr>
+    </w:p>
+    <w:p>
+      <w:pPr>
+        <w:keepNext/>
+        <w:rPr>
+          <w:rFonts w:ascii="Corbel" w:eastAsia="Arial" w:hAnsi="Corbel" w:cs="Arial"/>
+          <w:b/>
+          <w:sz w:val="28"/>
+          <w:szCs w:val="22"/>
+        </w:rPr>
+      </w:pPr>
+      <w:r>
+        <w:rPr>
+          <w:rFonts w:ascii="Corbel" w:eastAsia="Arial" w:hAnsi="Corbel" w:cs="Arial"/>
+          <w:b/>
+          <w:sz w:val="28"/>
+          <w:szCs w:val="22"/>
+        </w:rPr>
+        <w:t>TECH</w:t>
+      </w:r>
+      <w:r>
+        <w:rPr>
+          <w:rFonts w:ascii="Corbel" w:eastAsia="Arial" w:hAnsi="Corbel" w:cs="Arial"/>
+          <w:b/>
+          <w:sz w:val="28"/>
+          <w:szCs w:val="22"/>
+        </w:rPr>
+        <w:t xml:space="preserve"> SKILLS</w:t>
+      </w:r>
+    </w:p>
+    <w:p>
+      <w:pPr>
+        <w:keepNext/>
+        <w:rPr>
+          <w:rFonts w:ascii="Corbel" w:eastAsia="Arial" w:hAnsi="Corbel" w:cs="Arial"/>
+          <w:b/>
+          <w:sz w:val="22"/>
+          <w:szCs w:val="22"/>
+        </w:rPr>
+      </w:pPr>
+      <w:proofErr w:type="spellStart"/>
+      <w:r>
+        <w:rPr>
+          <w:rFonts w:ascii="Corbel" w:eastAsia="Arial" w:hAnsi="Corbel" w:cs="Arial"/>
+          <w:b/>
+          <w:sz w:val="22"/>
+          <w:szCs w:val="22"/>
+        </w:rPr>
+        <w:t>Javascript</w:t>
+      </w:r>
+      <w:proofErr w:type="spellEnd"/>
+      <w:r>
+        <w:rPr>
+          <w:rFonts w:ascii="Corbel" w:eastAsia="Arial" w:hAnsi="Corbel" w:cs="Arial"/>
+          <w:b/>
+          <w:sz w:val="22"/>
+          <w:szCs w:val="22"/>
+        </w:rPr>
+        <w:tab/>
+      </w:r>
+      <w:r>
+        <w:rPr>
+          <w:rFonts w:ascii="Corbel" w:eastAsia="Arial" w:hAnsi="Corbel" w:cs="Arial"/>
+          <w:b/>
+          <w:sz w:val="22"/>
+          <w:szCs w:val="22"/>
+        </w:rPr>
+        <w:tab/>
+      </w:r>
+      <w:r>
+        <w:rPr>
+          <w:rFonts w:ascii="Corbel" w:eastAsia="Arial" w:hAnsi="Corbel" w:cs="Arial"/>
+          <w:b/>
+          <w:sz w:val="22"/>
+          <w:szCs w:val="22"/>
+        </w:rPr>
+        <w:tab/>
+        <w:t>CSS3</w:t>
+      </w:r>
+      <w:r>
+        <w:rPr>
+          <w:rFonts w:ascii="Corbel" w:eastAsia="Arial" w:hAnsi="Corbel" w:cs="Arial"/>
+          <w:b/>
+          <w:sz w:val="22"/>
+          <w:szCs w:val="22"/>
+        </w:rPr>
+        <w:tab/>
+      </w:r>
+      <w:r>
+        <w:rPr>
+          <w:rFonts w:ascii="Corbel" w:eastAsia="Arial" w:hAnsi="Corbel" w:cs="Arial"/>
+          <w:b/>
+          <w:sz w:val="22"/>
+          <w:szCs w:val="22"/>
+        </w:rPr>
+        <w:tab/>
+      </w:r>
+      <w:r>
+        <w:rPr>
+          <w:rFonts w:ascii="Corbel" w:eastAsia="Arial" w:hAnsi="Corbel" w:cs="Arial"/>
+          <w:b/>
+          <w:sz w:val="22"/>
+          <w:szCs w:val="22"/>
+        </w:rPr>
+        <w:tab/>
+      </w:r>
+      <w:proofErr w:type="spellStart"/>
+      <w:r>
+        <w:rPr>
+          <w:rFonts w:ascii="Corbel" w:eastAsia="Arial" w:hAnsi="Corbel" w:cs="Arial"/>
+          <w:b/>
+          <w:sz w:val="22"/>
+          <w:szCs w:val="22"/>
+        </w:rPr>
+        <w:t>Redux</w:t>
+      </w:r>
+      <w:proofErr w:type="spellEnd"/>
+      <w:r>
+        <w:rPr>
+          <w:rFonts w:ascii="Corbel" w:eastAsia="Arial" w:hAnsi="Corbel" w:cs="Arial"/>
+          <w:b/>
+          <w:sz w:val="22"/>
+          <w:szCs w:val="22"/>
+        </w:rPr>
+        <w:tab/>
+      </w:r>
+      <w:r>
+        <w:rPr>
+          <w:rFonts w:ascii="Corbel" w:eastAsia="Arial" w:hAnsi="Corbel" w:cs="Arial"/>
+          <w:b/>
+          <w:sz w:val="22"/>
+          <w:szCs w:val="22"/>
+        </w:rPr>
+        <w:tab/>
+      </w:r>
+      <w:r>
+        <w:rPr>
+          <w:rFonts w:ascii="Corbel" w:eastAsia="Arial" w:hAnsi="Corbel" w:cs="Arial"/>
+          <w:b/>
+          <w:sz w:val="22"/>
+          <w:szCs w:val="22"/>
+        </w:rPr>
+        <w:tab/>
+      </w:r>
+      <w:proofErr w:type="spellStart"/>
+      <w:r>
+        <w:rPr>
+          <w:rFonts w:ascii="Corbel" w:eastAsia="Arial" w:hAnsi="Corbel" w:cs="Arial"/>
+          <w:b/>
+          <w:sz w:val="22"/>
+          <w:szCs w:val="22"/>
+        </w:rPr>
+        <w:t>Webpack</w:t>
+      </w:r>
+      <w:proofErr w:type="spellEnd"/>
+    </w:p>
+    <w:p>
+      <w:pPr>
+        <w:keepNext/>
+        <w:rPr>
+          <w:rFonts w:ascii="Corbel" w:eastAsia="Arial" w:hAnsi="Corbel" w:cs="Arial"/>
+          <w:b/>
+          <w:sz w:val="22"/>
+          <w:szCs w:val="22"/>
+        </w:rPr>
+      </w:pPr>
+      <w:r>
+        <w:rPr>
+          <w:rFonts w:ascii="Corbel" w:eastAsia="Arial" w:hAnsi="Corbel" w:cs="Arial"/>
+          <w:b/>
+          <w:sz w:val="22"/>
+          <w:szCs w:val="22"/>
+        </w:rPr>
+        <w:t xml:space="preserve">UX </w:t>
+      </w:r>
+      <w:proofErr w:type="spellStart"/>
+      <w:r>
+        <w:rPr>
+          <w:rFonts w:ascii="Corbel" w:eastAsia="Arial" w:hAnsi="Corbel" w:cs="Arial"/>
+          <w:b/>
+          <w:sz w:val="22"/>
+          <w:szCs w:val="22"/>
+        </w:rPr>
+        <w:t>Desing</w:t>
+      </w:r>
+      <w:proofErr w:type="spellEnd"/>
+      <w:r>
+        <w:rPr>
+          <w:rFonts w:ascii="Corbel" w:eastAsia="Arial" w:hAnsi="Corbel" w:cs="Arial"/>
+          <w:b/>
+          <w:sz w:val="22"/>
+          <w:szCs w:val="22"/>
+        </w:rPr>
+        <w:tab/>
+      </w:r>
+      <w:r>
+        <w:rPr>
+          <w:rFonts w:ascii="Corbel" w:eastAsia="Arial" w:hAnsi="Corbel" w:cs="Arial"/>
+          <w:b/>
+          <w:sz w:val="22"/>
+          <w:szCs w:val="22"/>
+        </w:rPr>
+        <w:tab/>
+      </w:r>
+      <w:r>
+        <w:rPr>
+          <w:rFonts w:ascii="Corbel" w:eastAsia="Arial" w:hAnsi="Corbel" w:cs="Arial"/>
+          <w:b/>
+          <w:sz w:val="22"/>
+          <w:szCs w:val="22"/>
+        </w:rPr>
+        <w:tab/>
+      </w:r>
+      <w:proofErr w:type="spellStart"/>
+      <w:r>
+        <w:rPr>
+          <w:rFonts w:ascii="Corbel" w:eastAsia="Arial" w:hAnsi="Corbel" w:cs="Arial"/>
+          <w:b/>
+          <w:sz w:val="22"/>
+          <w:szCs w:val="22"/>
+        </w:rPr>
+        <w:t>JQuery</w:t>
+      </w:r>
+      <w:proofErr w:type="spellEnd"/>
+      <w:r>
+        <w:rPr>
+          <w:rFonts w:ascii="Corbel" w:eastAsia="Arial" w:hAnsi="Corbel" w:cs="Arial"/>
+          <w:b/>
+          <w:sz w:val="22"/>
+          <w:szCs w:val="22"/>
+        </w:rPr>
+        <w:tab/>
+      </w:r>
+      <w:r>
+        <w:rPr>
+          <w:rFonts w:ascii="Corbel" w:eastAsia="Arial" w:hAnsi="Corbel" w:cs="Arial"/>
+          <w:b/>
+          <w:sz w:val="22"/>
+          <w:szCs w:val="22"/>
+        </w:rPr>
+        <w:tab/>
+      </w:r>
+      <w:r>
+        <w:rPr>
+          <w:rFonts w:ascii="Corbel" w:eastAsia="Arial" w:hAnsi="Corbel" w:cs="Arial"/>
+          <w:b/>
+          <w:sz w:val="22"/>
+          <w:szCs w:val="22"/>
+        </w:rPr>
+        <w:tab/>
+        <w:t>SASS</w:t>
+      </w:r>
+      <w:r>
+        <w:rPr>
+          <w:rFonts w:ascii="Corbel" w:eastAsia="Arial" w:hAnsi="Corbel" w:cs="Arial"/>
+          <w:b/>
+          <w:sz w:val="22"/>
+          <w:szCs w:val="22"/>
+        </w:rPr>
+        <w:tab/>
+      </w:r>
+      <w:r>
+        <w:rPr>
+          <w:rFonts w:ascii="Corbel" w:eastAsia="Arial" w:hAnsi="Corbel" w:cs="Arial"/>
+          <w:b/>
+          <w:sz w:val="22"/>
+          <w:szCs w:val="22"/>
+        </w:rPr>
+        <w:tab/>
+      </w:r>
+      <w:r>
+        <w:rPr>
+          <w:rFonts w:ascii="Corbel" w:eastAsia="Arial" w:hAnsi="Corbel" w:cs="Arial"/>
+          <w:b/>
+          <w:sz w:val="22"/>
+          <w:szCs w:val="22"/>
+        </w:rPr>
+        <w:tab/>
+        <w:t>Photoshop</w:t>
+      </w:r>
+    </w:p>
+    <w:p>
+      <w:pPr>
+        <w:keepNext/>
+        <w:rPr>
+          <w:rFonts w:ascii="Corbel" w:eastAsia="Arial" w:hAnsi="Corbel" w:cs="Arial"/>
+          <w:b/>
+          <w:sz w:val="22"/>
+          <w:szCs w:val="22"/>
+        </w:rPr>
+      </w:pPr>
+      <w:r>
+        <w:rPr>
+          <w:rFonts w:ascii="Corbel" w:eastAsia="Arial" w:hAnsi="Corbel" w:cs="Arial"/>
+          <w:b/>
+          <w:sz w:val="22"/>
+          <w:szCs w:val="22"/>
+        </w:rPr>
+        <w:t>CSS3</w:t>
+      </w:r>
+      <w:r>
+        <w:rPr>
+          <w:rFonts w:ascii="Corbel" w:eastAsia="Arial" w:hAnsi="Corbel" w:cs="Arial"/>
+          <w:b/>
+          <w:sz w:val="22"/>
+          <w:szCs w:val="22"/>
+        </w:rPr>
+        <w:t xml:space="preserve"> </w:t>
+      </w:r>
+      <w:r>
+        <w:rPr>
+          <w:rFonts w:ascii="Corbel" w:eastAsia="Arial" w:hAnsi="Corbel" w:cs="Arial"/>
+          <w:b/>
+          <w:sz w:val="22"/>
+          <w:szCs w:val="22"/>
+        </w:rPr>
+        <w:tab/>
+      </w:r>
+      <w:r>
+        <w:rPr>
+          <w:rFonts w:ascii="Corbel" w:eastAsia="Arial" w:hAnsi="Corbel" w:cs="Arial"/>
+          <w:b/>
+          <w:sz w:val="22"/>
+          <w:szCs w:val="22"/>
+        </w:rPr>
+        <w:tab/>
+      </w:r>
+      <w:r>
+        <w:rPr>
+          <w:rFonts w:ascii="Corbel" w:eastAsia="Arial" w:hAnsi="Corbel" w:cs="Arial"/>
+          <w:b/>
+          <w:sz w:val="22"/>
+          <w:szCs w:val="22"/>
+        </w:rPr>
+        <w:tab/>
+      </w:r>
+      <w:r>
+        <w:rPr>
+          <w:rFonts w:ascii="Corbel" w:eastAsia="Arial" w:hAnsi="Corbel" w:cs="Arial"/>
+          <w:b/>
+          <w:sz w:val="22"/>
+          <w:szCs w:val="22"/>
+        </w:rPr>
+        <w:tab/>
+      </w:r>
+      <w:proofErr w:type="spellStart"/>
+      <w:r>
+        <w:rPr>
+          <w:rFonts w:ascii="Corbel" w:eastAsia="Arial" w:hAnsi="Corbel" w:cs="Arial"/>
+          <w:b/>
+          <w:sz w:val="22"/>
+          <w:szCs w:val="22"/>
+        </w:rPr>
+        <w:t>React</w:t>
+      </w:r>
+      <w:proofErr w:type="spellEnd"/>
+      <w:r>
+        <w:rPr>
+          <w:rFonts w:ascii="Corbel" w:eastAsia="Arial" w:hAnsi="Corbel" w:cs="Arial"/>
+          <w:b/>
+          <w:sz w:val="22"/>
+          <w:szCs w:val="22"/>
+        </w:rPr>
+        <w:tab/>
+      </w:r>
+      <w:r>
+        <w:rPr>
+          <w:rFonts w:ascii="Corbel" w:eastAsia="Arial" w:hAnsi="Corbel" w:cs="Arial"/>
+          <w:b/>
+          <w:sz w:val="22"/>
+          <w:szCs w:val="22"/>
+        </w:rPr>
+        <w:tab/>
+      </w:r>
+      <w:r>
+        <w:rPr>
+          <w:rFonts w:ascii="Corbel" w:eastAsia="Arial" w:hAnsi="Corbel" w:cs="Arial"/>
+          <w:b/>
+          <w:sz w:val="22"/>
+          <w:szCs w:val="22"/>
+        </w:rPr>
+        <w:tab/>
+      </w:r>
+      <w:proofErr w:type="spellStart"/>
+      <w:r>
+        <w:rPr>
+          <w:rFonts w:ascii="Corbel" w:eastAsia="Arial" w:hAnsi="Corbel" w:cs="Arial"/>
+          <w:b/>
+          <w:sz w:val="22"/>
+          <w:szCs w:val="22"/>
+        </w:rPr>
+        <w:t>Gulp</w:t>
+      </w:r>
+      <w:proofErr w:type="spellEnd"/>
+      <w:r>
+        <w:rPr>
+          <w:rFonts w:ascii="Corbel" w:eastAsia="Arial" w:hAnsi="Corbel" w:cs="Arial"/>
+          <w:b/>
+          <w:sz w:val="22"/>
+          <w:szCs w:val="22"/>
+        </w:rPr>
+        <w:tab/>
+      </w:r>
+      <w:r>
+        <w:rPr>
+          <w:rFonts w:ascii="Corbel" w:eastAsia="Arial" w:hAnsi="Corbel" w:cs="Arial"/>
+          <w:b/>
+          <w:sz w:val="22"/>
+          <w:szCs w:val="22"/>
+        </w:rPr>
+        <w:tab/>
+      </w:r>
+      <w:r>
+        <w:rPr>
+          <w:rFonts w:ascii="Corbel" w:eastAsia="Arial" w:hAnsi="Corbel" w:cs="Arial"/>
+          <w:b/>
+          <w:sz w:val="22"/>
+          <w:szCs w:val="22"/>
+        </w:rPr>
+        <w:tab/>
+      </w:r>
+      <w:proofErr w:type="spellStart"/>
+      <w:r>
+        <w:rPr>
+          <w:rFonts w:ascii="Corbel" w:eastAsia="Arial" w:hAnsi="Corbel" w:cs="Arial"/>
+          <w:b/>
+          <w:sz w:val="22"/>
+          <w:szCs w:val="22"/>
+        </w:rPr>
+        <w:t>Node</w:t>
+      </w:r>
+      <w:proofErr w:type="spellEnd"/>
+      <w:r>
+        <w:rPr>
+          <w:rFonts w:ascii="Corbel" w:eastAsia="Arial" w:hAnsi="Corbel" w:cs="Arial"/>
+          <w:b/>
+          <w:sz w:val="22"/>
+          <w:szCs w:val="22"/>
+        </w:rPr>
+        <w:t xml:space="preserve"> </w:t>
+      </w:r>
+      <w:proofErr w:type="spellStart"/>
+      <w:r>
+        <w:rPr>
+          <w:rFonts w:ascii="Corbel" w:eastAsia="Arial" w:hAnsi="Corbel" w:cs="Arial"/>
+          <w:b/>
+          <w:sz w:val="22"/>
+          <w:szCs w:val="22"/>
+        </w:rPr>
+        <w:t>js</w:t>
+      </w:r>
+      <w:proofErr w:type="spellEnd"/>
+    </w:p>
+    <w:p>
+      <w:pPr>
+        <w:keepNext/>
+        <w:rPr>
+          <w:rFonts w:ascii="Corbel" w:eastAsia="Arial" w:hAnsi="Corbel" w:cs="Arial"/>
+          <w:b/>
+          <w:sz w:val="22"/>
+          <w:szCs w:val="22"/>
+        </w:rPr>
+      </w:pPr>
+      <w:proofErr w:type="spellStart"/>
+      <w:r>
+        <w:rPr>
+          <w:rFonts w:ascii="Corbel" w:eastAsia="Arial" w:hAnsi="Corbel" w:cs="Arial"/>
+          <w:b/>
+          <w:sz w:val="22"/>
+          <w:szCs w:val="22"/>
+        </w:rPr>
+        <w:t>Firebase</w:t>
+      </w:r>
+      <w:proofErr w:type="spellEnd"/>
+      <w:r>
+        <w:rPr>
+          <w:rFonts w:ascii="Corbel" w:eastAsia="Arial" w:hAnsi="Corbel" w:cs="Arial"/>
+          <w:b/>
+          <w:sz w:val="22"/>
+          <w:szCs w:val="22"/>
+        </w:rPr>
+        <w:t xml:space="preserve"> </w:t>
+      </w:r>
+      <w:r>
+        <w:rPr>
+          <w:rFonts w:ascii="Corbel" w:eastAsia="Arial" w:hAnsi="Corbel" w:cs="Arial"/>
+          <w:b/>
+          <w:sz w:val="22"/>
+          <w:szCs w:val="22"/>
+        </w:rPr>
+        <w:tab/>
+      </w:r>
+      <w:r>
+        <w:rPr>
+          <w:rFonts w:ascii="Corbel" w:eastAsia="Arial" w:hAnsi="Corbel" w:cs="Arial"/>
+          <w:b/>
+          <w:sz w:val="22"/>
+          <w:szCs w:val="22"/>
+        </w:rPr>
+        <w:tab/>
+      </w:r>
+      <w:r>
+        <w:rPr>
+          <w:rFonts w:ascii="Corbel" w:eastAsia="Arial" w:hAnsi="Corbel" w:cs="Arial"/>
+          <w:b/>
+          <w:sz w:val="22"/>
+          <w:szCs w:val="22"/>
+        </w:rPr>
+        <w:tab/>
+        <w:t>Android</w:t>
+      </w:r>
+    </w:p>
+    <w:p>
+      <w:pPr>
+        <w:keepNext/>
+        <w:rPr>
+          <w:rFonts w:ascii="Corbel" w:eastAsia="Arial" w:hAnsi="Corbel" w:cs="Arial"/>
+          <w:b/>
+          <w:sz w:val="22"/>
+          <w:szCs w:val="22"/>
+        </w:rPr>
+      </w:pPr>
+    </w:p>
+    <w:p>
+      <w:pPr>
+        <w:pStyle w:val="Default"/>
+      </w:pPr>
+    </w:p>
+    <w:p>
+      <w:pPr>
+        <w:pStyle w:val="Default"/>
+        <w:rPr>
+          <w:sz w:val="28"/>
+          <w:szCs w:val="28"/>
+        </w:rPr>
+      </w:pPr>
+      <w:r>
+        <w:t xml:space="preserve"> </w:t>
+      </w:r>
+      <w:r>
+        <w:rPr>
+          <w:b/>
+          <w:bCs/>
+          <w:sz w:val="28"/>
+          <w:szCs w:val="28"/>
+        </w:rPr>
+        <w:t xml:space="preserve">TECH EXPERIENCE </w:t>
+      </w:r>
+    </w:p>
+    <w:p>
+      <w:pPr>
+        <w:pStyle w:val="Default"/>
+        <w:rPr>
+          <w:sz w:val="22"/>
+          <w:szCs w:val="22"/>
+        </w:rPr>
+      </w:pPr>
+      <w:proofErr w:type="spellStart"/>
+      <w:r>
+        <w:rPr>
+          <w:sz w:val="22"/>
+          <w:szCs w:val="22"/>
+        </w:rPr>
+        <w:t>Before</w:t>
+      </w:r>
+      <w:proofErr w:type="spellEnd"/>
+      <w:r>
+        <w:rPr>
+          <w:sz w:val="22"/>
+          <w:szCs w:val="22"/>
+        </w:rPr>
+        <w:t xml:space="preserve"> </w:t>
+      </w:r>
+      <w:proofErr w:type="spellStart"/>
+      <w:r>
+        <w:rPr>
+          <w:sz w:val="22"/>
+          <w:szCs w:val="22"/>
+        </w:rPr>
+        <w:t>Laboratoria</w:t>
+      </w:r>
+      <w:proofErr w:type="spellEnd"/>
+      <w:r>
+        <w:rPr>
+          <w:sz w:val="22"/>
+          <w:szCs w:val="22"/>
+        </w:rPr>
+        <w:t xml:space="preserve"> I </w:t>
+      </w:r>
+      <w:proofErr w:type="spellStart"/>
+      <w:r>
+        <w:rPr>
+          <w:sz w:val="22"/>
+          <w:szCs w:val="22"/>
+        </w:rPr>
+        <w:t>made</w:t>
+      </w:r>
+      <w:proofErr w:type="spellEnd"/>
+      <w:r>
+        <w:rPr>
+          <w:sz w:val="22"/>
+          <w:szCs w:val="22"/>
+        </w:rPr>
+        <w:t xml:space="preserve"> </w:t>
+      </w:r>
+      <w:proofErr w:type="spellStart"/>
+      <w:r>
+        <w:rPr>
+          <w:sz w:val="22"/>
+          <w:szCs w:val="22"/>
+        </w:rPr>
+        <w:t>Landing</w:t>
+      </w:r>
+      <w:proofErr w:type="spellEnd"/>
+      <w:r>
+        <w:rPr>
+          <w:sz w:val="22"/>
+          <w:szCs w:val="22"/>
+        </w:rPr>
+        <w:t xml:space="preserve"> Page and a E-</w:t>
+      </w:r>
+      <w:proofErr w:type="spellStart"/>
+      <w:r>
+        <w:rPr>
+          <w:sz w:val="22"/>
+          <w:szCs w:val="22"/>
+        </w:rPr>
+        <w:t>commerce</w:t>
+      </w:r>
+      <w:proofErr w:type="spellEnd"/>
+      <w:r>
+        <w:rPr>
+          <w:sz w:val="22"/>
+          <w:szCs w:val="22"/>
+        </w:rPr>
+        <w:t xml:space="preserve"> </w:t>
+      </w:r>
+      <w:proofErr w:type="spellStart"/>
+      <w:r>
+        <w:rPr>
+          <w:sz w:val="22"/>
+          <w:szCs w:val="22"/>
+        </w:rPr>
+        <w:t>website</w:t>
+      </w:r>
+      <w:proofErr w:type="spellEnd"/>
+      <w:r>
+        <w:rPr>
+          <w:sz w:val="22"/>
+          <w:szCs w:val="22"/>
+        </w:rPr>
+        <w:t xml:space="preserve"> </w:t>
+      </w:r>
+      <w:proofErr w:type="spellStart"/>
+      <w:r>
+        <w:rPr>
+          <w:sz w:val="22"/>
+          <w:szCs w:val="22"/>
+        </w:rPr>
+        <w:t>on</w:t>
+      </w:r>
+      <w:proofErr w:type="spellEnd"/>
+      <w:r>
+        <w:rPr>
+          <w:sz w:val="22"/>
+          <w:szCs w:val="22"/>
+        </w:rPr>
+        <w:t xml:space="preserve"> </w:t>
+      </w:r>
+      <w:proofErr w:type="spellStart"/>
+      <w:r>
+        <w:rPr>
+          <w:sz w:val="22"/>
+          <w:szCs w:val="22"/>
+        </w:rPr>
+        <w:t>wordpress</w:t>
+      </w:r>
+      <w:proofErr w:type="spellEnd"/>
+      <w:r>
+        <w:rPr>
+          <w:sz w:val="22"/>
+          <w:szCs w:val="22"/>
+        </w:rPr>
+        <w:t xml:space="preserve"> and </w:t>
+      </w:r>
+      <w:proofErr w:type="spellStart"/>
+      <w:r>
+        <w:rPr>
+          <w:sz w:val="22"/>
+          <w:szCs w:val="22"/>
+        </w:rPr>
+        <w:t>prestashop</w:t>
+      </w:r>
+      <w:proofErr w:type="spellEnd"/>
+      <w:r>
+        <w:rPr>
+          <w:sz w:val="22"/>
+          <w:szCs w:val="22"/>
+        </w:rPr>
+        <w:t xml:space="preserve"> </w:t>
+      </w:r>
+      <w:proofErr w:type="spellStart"/>
+      <w:r>
+        <w:rPr>
+          <w:sz w:val="22"/>
+          <w:szCs w:val="22"/>
+        </w:rPr>
+        <w:t>with</w:t>
+      </w:r>
+      <w:proofErr w:type="spellEnd"/>
+      <w:r>
+        <w:rPr>
+          <w:sz w:val="22"/>
+          <w:szCs w:val="22"/>
+        </w:rPr>
+        <w:t xml:space="preserve"> </w:t>
+      </w:r>
+      <w:proofErr w:type="spellStart"/>
+      <w:r>
+        <w:rPr>
+          <w:sz w:val="22"/>
+          <w:szCs w:val="22"/>
+        </w:rPr>
+        <w:t>my</w:t>
+      </w:r>
+      <w:proofErr w:type="spellEnd"/>
+      <w:r>
+        <w:rPr>
+          <w:sz w:val="22"/>
+          <w:szCs w:val="22"/>
+        </w:rPr>
+        <w:t xml:space="preserve"> </w:t>
+      </w:r>
+      <w:proofErr w:type="spellStart"/>
+      <w:r>
+        <w:rPr>
+          <w:sz w:val="22"/>
+          <w:szCs w:val="22"/>
+        </w:rPr>
+        <w:t>own</w:t>
+      </w:r>
+      <w:proofErr w:type="spellEnd"/>
+      <w:r>
+        <w:rPr>
+          <w:sz w:val="22"/>
+          <w:szCs w:val="22"/>
+        </w:rPr>
+        <w:t xml:space="preserve"> </w:t>
+      </w:r>
+      <w:proofErr w:type="spellStart"/>
+      <w:r>
+        <w:rPr>
+          <w:sz w:val="22"/>
+          <w:szCs w:val="22"/>
+        </w:rPr>
+        <w:t>templates</w:t>
+      </w:r>
+      <w:proofErr w:type="spellEnd"/>
+      <w:r>
+        <w:rPr>
+          <w:sz w:val="22"/>
+          <w:szCs w:val="22"/>
+        </w:rPr>
+        <w:t xml:space="preserve">. </w:t>
+      </w:r>
+    </w:p>
+    <w:p>
+      <w:pPr>
+        <w:pStyle w:val="Default"/>
+        <w:rPr>
+          <w:sz w:val="22"/>
+          <w:szCs w:val="22"/>
+        </w:rPr>
+      </w:pPr>
+      <w:proofErr w:type="spellStart"/>
+      <w:r>
+        <w:rPr>
+          <w:sz w:val="22"/>
+          <w:szCs w:val="22"/>
+        </w:rPr>
+        <w:t>On</w:t>
+      </w:r>
+      <w:proofErr w:type="spellEnd"/>
+      <w:r>
+        <w:rPr>
+          <w:sz w:val="22"/>
+          <w:szCs w:val="22"/>
+        </w:rPr>
+        <w:t xml:space="preserve"> </w:t>
+      </w:r>
+      <w:proofErr w:type="spellStart"/>
+      <w:r>
+        <w:rPr>
+          <w:sz w:val="22"/>
+          <w:szCs w:val="22"/>
+        </w:rPr>
+        <w:t>Laboratoria</w:t>
+      </w:r>
+      <w:proofErr w:type="spellEnd"/>
+      <w:r>
+        <w:rPr>
+          <w:sz w:val="22"/>
+          <w:szCs w:val="22"/>
+        </w:rPr>
+        <w:t xml:space="preserve"> </w:t>
+      </w:r>
+      <w:proofErr w:type="spellStart"/>
+      <w:r>
+        <w:rPr>
+          <w:sz w:val="22"/>
+          <w:szCs w:val="22"/>
+        </w:rPr>
+        <w:t>I’ve</w:t>
+      </w:r>
+      <w:proofErr w:type="spellEnd"/>
+      <w:r>
+        <w:rPr>
+          <w:sz w:val="22"/>
+          <w:szCs w:val="22"/>
+        </w:rPr>
+        <w:t xml:space="preserve"> </w:t>
+      </w:r>
+      <w:proofErr w:type="spellStart"/>
+      <w:r>
+        <w:rPr>
+          <w:sz w:val="22"/>
+          <w:szCs w:val="22"/>
+        </w:rPr>
+        <w:t>made</w:t>
+      </w:r>
+      <w:proofErr w:type="spellEnd"/>
+      <w:r>
+        <w:rPr>
+          <w:sz w:val="22"/>
+          <w:szCs w:val="22"/>
+        </w:rPr>
+        <w:t xml:space="preserve"> a social </w:t>
+      </w:r>
+      <w:proofErr w:type="spellStart"/>
+      <w:r>
+        <w:rPr>
+          <w:sz w:val="22"/>
+          <w:szCs w:val="22"/>
+        </w:rPr>
+        <w:t>network</w:t>
+      </w:r>
+      <w:proofErr w:type="spellEnd"/>
+      <w:r>
+        <w:rPr>
+          <w:sz w:val="22"/>
+          <w:szCs w:val="22"/>
+        </w:rPr>
+        <w:t xml:space="preserve">, SPA, </w:t>
+      </w:r>
+      <w:proofErr w:type="spellStart"/>
+      <w:r>
+        <w:rPr>
+          <w:sz w:val="22"/>
+          <w:szCs w:val="22"/>
+        </w:rPr>
+        <w:t>responsive</w:t>
+      </w:r>
+      <w:proofErr w:type="spellEnd"/>
+      <w:r>
+        <w:rPr>
+          <w:sz w:val="22"/>
+          <w:szCs w:val="22"/>
+        </w:rPr>
+        <w:t xml:space="preserve"> web </w:t>
+      </w:r>
+      <w:proofErr w:type="spellStart"/>
+      <w:r>
+        <w:rPr>
+          <w:sz w:val="22"/>
+          <w:szCs w:val="22"/>
+        </w:rPr>
+        <w:t>design</w:t>
+      </w:r>
+      <w:proofErr w:type="spellEnd"/>
+      <w:r>
+        <w:rPr>
+          <w:sz w:val="22"/>
+          <w:szCs w:val="22"/>
+        </w:rPr>
+        <w:t xml:space="preserve">, UX </w:t>
+      </w:r>
+      <w:proofErr w:type="spellStart"/>
+      <w:r>
+        <w:rPr>
+          <w:sz w:val="22"/>
+          <w:szCs w:val="22"/>
+        </w:rPr>
+        <w:t>design</w:t>
+      </w:r>
+      <w:proofErr w:type="spellEnd"/>
+      <w:r>
+        <w:rPr>
+          <w:sz w:val="22"/>
+          <w:szCs w:val="22"/>
+        </w:rPr>
+        <w:t>, etc.</w:t>
+      </w:r>
+    </w:p>
+    <w:p>
+      <w:pPr>
+        <w:pStyle w:val="Default"/>
+        <w:rPr>
+          <w:sz w:val="22"/>
+          <w:szCs w:val="22"/>
+        </w:rPr>
+      </w:pPr>
+      <w:proofErr w:type="spellStart"/>
+      <w:r>
+        <w:rPr>
+          <w:sz w:val="22"/>
+          <w:szCs w:val="22"/>
+        </w:rPr>
+        <w:t>I’ve</w:t>
+      </w:r>
+      <w:proofErr w:type="spellEnd"/>
+      <w:r>
+        <w:rPr>
+          <w:sz w:val="22"/>
+          <w:szCs w:val="22"/>
+        </w:rPr>
+        <w:t xml:space="preserve"> </w:t>
+      </w:r>
+      <w:proofErr w:type="spellStart"/>
+      <w:r>
+        <w:rPr>
+          <w:sz w:val="22"/>
+          <w:szCs w:val="22"/>
+        </w:rPr>
+        <w:t>learned</w:t>
+      </w:r>
+      <w:proofErr w:type="spellEnd"/>
+      <w:r>
+        <w:rPr>
+          <w:sz w:val="22"/>
+          <w:szCs w:val="22"/>
+        </w:rPr>
+        <w:t xml:space="preserve"> </w:t>
+      </w:r>
+      <w:proofErr w:type="spellStart"/>
+      <w:r>
+        <w:rPr>
+          <w:sz w:val="22"/>
+          <w:szCs w:val="22"/>
+        </w:rPr>
+        <w:t>for</w:t>
+      </w:r>
+      <w:proofErr w:type="spellEnd"/>
+      <w:r>
+        <w:rPr>
+          <w:sz w:val="22"/>
+          <w:szCs w:val="22"/>
+        </w:rPr>
+        <w:t xml:space="preserve"> </w:t>
+      </w:r>
+      <w:proofErr w:type="spellStart"/>
+      <w:r>
+        <w:rPr>
+          <w:sz w:val="22"/>
+          <w:szCs w:val="22"/>
+        </w:rPr>
+        <w:t>myself</w:t>
+      </w:r>
+      <w:proofErr w:type="spellEnd"/>
+      <w:r>
+        <w:rPr>
+          <w:sz w:val="22"/>
+          <w:szCs w:val="22"/>
+        </w:rPr>
+        <w:t xml:space="preserve"> Android </w:t>
+      </w:r>
+      <w:proofErr w:type="spellStart"/>
+      <w:r>
+        <w:rPr>
+          <w:sz w:val="22"/>
+          <w:szCs w:val="22"/>
+        </w:rPr>
+        <w:t>on</w:t>
+      </w:r>
+      <w:proofErr w:type="spellEnd"/>
+      <w:r>
+        <w:rPr>
+          <w:sz w:val="22"/>
+          <w:szCs w:val="22"/>
+        </w:rPr>
+        <w:t xml:space="preserve"> </w:t>
+      </w:r>
+      <w:proofErr w:type="spellStart"/>
+      <w:r>
+        <w:rPr>
+          <w:sz w:val="22"/>
+          <w:szCs w:val="22"/>
+        </w:rPr>
+        <w:t>EDTeam</w:t>
+      </w:r>
+      <w:proofErr w:type="spellEnd"/>
+      <w:r>
+        <w:rPr>
+          <w:sz w:val="22"/>
+          <w:szCs w:val="22"/>
+        </w:rPr>
+        <w:t>.</w:t>
+      </w:r>
       <w:bookmarkStart w:id="0" w:name="_GoBack"/>
       <w:bookmarkEnd w:id="0"/>
-      <w:proofErr w:type="spellEnd"/>
-      <w:r>
-        <w:rPr>
-          <w:rFonts w:ascii="Corbel" w:eastAsia="Arial" w:hAnsi="Corbel" w:cs="Arial"/>
-          <w:b/>
-          <w:sz w:val="22"/>
-          <w:szCs w:val="22"/>
-        </w:rPr>
-        <w:t>).</w:t>
-      </w:r>
     </w:p>
     <w:p>
       <w:pPr>
-        <w:keepNext/>
-        <w:rPr>
-          <w:rFonts w:ascii="Corbel" w:eastAsia="Arial" w:hAnsi="Corbel" w:cs="Arial"/>
-          <w:b/>
-          <w:sz w:val="22"/>
-          <w:szCs w:val="22"/>
-          <w:u w:val="single"/>
-        </w:rPr>
-      </w:pPr>
+        <w:pStyle w:val="Default"/>
+        <w:rPr>
+          <w:sz w:val="22"/>
+          <w:szCs w:val="22"/>
+        </w:rPr>
+      </w:pPr>
+      <w:r>
+        <w:rPr>
+          <w:sz w:val="22"/>
+          <w:szCs w:val="22"/>
+        </w:rPr>
+        <w:t xml:space="preserve">I </w:t>
+      </w:r>
+      <w:proofErr w:type="spellStart"/>
+      <w:r>
+        <w:rPr>
+          <w:sz w:val="22"/>
+          <w:szCs w:val="22"/>
+        </w:rPr>
+        <w:t>also</w:t>
+      </w:r>
+      <w:proofErr w:type="spellEnd"/>
+      <w:r>
+        <w:rPr>
+          <w:sz w:val="22"/>
+          <w:szCs w:val="22"/>
+        </w:rPr>
+        <w:t xml:space="preserve"> </w:t>
+      </w:r>
+      <w:proofErr w:type="spellStart"/>
+      <w:r>
+        <w:rPr>
+          <w:sz w:val="22"/>
+          <w:szCs w:val="22"/>
+        </w:rPr>
+        <w:t>participate</w:t>
+      </w:r>
+      <w:proofErr w:type="spellEnd"/>
+      <w:r>
+        <w:rPr>
+          <w:sz w:val="22"/>
+          <w:szCs w:val="22"/>
+        </w:rPr>
+        <w:t xml:space="preserve"> </w:t>
+      </w:r>
+      <w:proofErr w:type="spellStart"/>
+      <w:r>
+        <w:rPr>
+          <w:sz w:val="22"/>
+          <w:szCs w:val="22"/>
+        </w:rPr>
+        <w:t>on</w:t>
+      </w:r>
+      <w:proofErr w:type="spellEnd"/>
+      <w:r>
+        <w:rPr>
+          <w:sz w:val="22"/>
+          <w:szCs w:val="22"/>
+        </w:rPr>
+        <w:t xml:space="preserve"> </w:t>
+      </w:r>
+      <w:proofErr w:type="spellStart"/>
+      <w:r>
+        <w:rPr>
+          <w:sz w:val="22"/>
+          <w:szCs w:val="22"/>
+        </w:rPr>
+        <w:t>many</w:t>
+      </w:r>
+      <w:proofErr w:type="spellEnd"/>
+      <w:r>
+        <w:rPr>
+          <w:sz w:val="22"/>
+          <w:szCs w:val="22"/>
+        </w:rPr>
+        <w:t xml:space="preserve"> </w:t>
+      </w:r>
+      <w:proofErr w:type="spellStart"/>
+      <w:r>
+        <w:rPr>
+          <w:sz w:val="22"/>
+          <w:szCs w:val="22"/>
+        </w:rPr>
+        <w:t>hackathon</w:t>
+      </w:r>
+      <w:proofErr w:type="spellEnd"/>
+      <w:r>
+        <w:rPr>
+          <w:sz w:val="22"/>
+          <w:szCs w:val="22"/>
+        </w:rPr>
+        <w:t xml:space="preserve"> and </w:t>
+      </w:r>
+      <w:proofErr w:type="spellStart"/>
+      <w:r>
+        <w:rPr>
+          <w:sz w:val="22"/>
+          <w:szCs w:val="22"/>
+        </w:rPr>
+        <w:t>tech</w:t>
+      </w:r>
+      <w:proofErr w:type="spellEnd"/>
+      <w:r>
+        <w:rPr>
+          <w:sz w:val="22"/>
+          <w:szCs w:val="22"/>
+        </w:rPr>
+        <w:t xml:space="preserve"> </w:t>
+      </w:r>
+      <w:proofErr w:type="spellStart"/>
+      <w:r>
+        <w:rPr>
+          <w:sz w:val="22"/>
+          <w:szCs w:val="22"/>
+        </w:rPr>
+        <w:t>events</w:t>
+      </w:r>
+      <w:proofErr w:type="spellEnd"/>
+      <w:r>
+        <w:rPr>
+          <w:sz w:val="22"/>
+          <w:szCs w:val="22"/>
+        </w:rPr>
+        <w:t>.</w:t>
+      </w:r>
     </w:p>
     <w:p>
       <w:pPr>
-        <w:keepNext/>
-        <w:rPr>
-          <w:rFonts w:ascii="Corbel" w:eastAsia="Arial" w:hAnsi="Corbel" w:cs="Arial"/>
-          <w:b/>
-          <w:sz w:val="22"/>
-          <w:szCs w:val="22"/>
-          <w:u w:val="single"/>
+        <w:pStyle w:val="Default"/>
+        <w:rPr>
+          <w:sz w:val="22"/>
+          <w:szCs w:val="22"/>
         </w:rPr>
       </w:pPr>
     </w:p>
     <w:p>
       <w:pPr>
-        <w:keepNext/>
-        <w:rPr>
-          <w:rFonts w:ascii="Corbel" w:eastAsia="Arial" w:hAnsi="Corbel" w:cs="Arial"/>
-          <w:b/>
-          <w:sz w:val="22"/>
-          <w:szCs w:val="22"/>
-          <w:u w:val="single"/>
+        <w:pStyle w:val="Default"/>
+        <w:rPr>
+          <w:sz w:val="22"/>
+          <w:szCs w:val="22"/>
         </w:rPr>
       </w:pPr>
     </w:p>
     <w:p>
       <w:pPr>
-        <w:keepNext/>
-        <w:rPr>
-          <w:rFonts w:ascii="Corbel" w:eastAsia="Arial" w:hAnsi="Corbel" w:cs="Arial"/>
-          <w:b/>
-          <w:sz w:val="28"/>
-          <w:szCs w:val="22"/>
-        </w:rPr>
-      </w:pPr>
-      <w:r>
-        <w:rPr>
-          <w:rFonts w:ascii="Corbel" w:eastAsia="Arial" w:hAnsi="Corbel" w:cs="Arial"/>
-          <w:b/>
-          <w:sz w:val="28"/>
-          <w:szCs w:val="22"/>
-        </w:rPr>
-        <w:t>TECH</w:t>
-      </w:r>
-      <w:r>
-        <w:rPr>
-          <w:rFonts w:ascii="Corbel" w:eastAsia="Arial" w:hAnsi="Corbel" w:cs="Arial"/>
-          <w:b/>
-          <w:sz w:val="28"/>
-          <w:szCs w:val="22"/>
-        </w:rPr>
-        <w:t xml:space="preserve"> SKILLS</w:t>
-      </w:r>
-    </w:p>
-    <w:p>
-      <w:pPr>
-        <w:keepNext/>
-        <w:rPr>
-          <w:rFonts w:ascii="Corbel" w:eastAsia="Arial" w:hAnsi="Corbel" w:cs="Arial"/>
-          <w:b/>
-          <w:sz w:val="22"/>
-          <w:szCs w:val="22"/>
-        </w:rPr>
-      </w:pPr>
-      <w:proofErr w:type="spellStart"/>
-      <w:r>
-        <w:rPr>
-          <w:rFonts w:ascii="Corbel" w:eastAsia="Arial" w:hAnsi="Corbel" w:cs="Arial"/>
-          <w:b/>
-          <w:sz w:val="22"/>
-          <w:szCs w:val="22"/>
-        </w:rPr>
-        <w:t>Javascript</w:t>
-      </w:r>
-      <w:proofErr w:type="spellEnd"/>
-      <w:r>
-        <w:rPr>
-          <w:rFonts w:ascii="Corbel" w:eastAsia="Arial" w:hAnsi="Corbel" w:cs="Arial"/>
-          <w:b/>
-          <w:sz w:val="22"/>
-          <w:szCs w:val="22"/>
-        </w:rPr>
-        <w:tab/>
-      </w:r>
-      <w:r>
-        <w:rPr>
-          <w:rFonts w:ascii="Corbel" w:eastAsia="Arial" w:hAnsi="Corbel" w:cs="Arial"/>
-          <w:b/>
-          <w:sz w:val="22"/>
-          <w:szCs w:val="22"/>
-        </w:rPr>
-        <w:tab/>
-      </w:r>
-      <w:r>
-        <w:rPr>
-          <w:rFonts w:ascii="Corbel" w:eastAsia="Arial" w:hAnsi="Corbel" w:cs="Arial"/>
-          <w:b/>
-          <w:sz w:val="22"/>
-          <w:szCs w:val="22"/>
-        </w:rPr>
-        <w:tab/>
-        <w:t>CSS3</w:t>
-      </w:r>
-      <w:r>
-        <w:rPr>
-          <w:rFonts w:ascii="Corbel" w:eastAsia="Arial" w:hAnsi="Corbel" w:cs="Arial"/>
-          <w:b/>
-          <w:sz w:val="22"/>
-          <w:szCs w:val="22"/>
-        </w:rPr>
-        <w:tab/>
-      </w:r>
-      <w:r>
-        <w:rPr>
-          <w:rFonts w:ascii="Corbel" w:eastAsia="Arial" w:hAnsi="Corbel" w:cs="Arial"/>
-          <w:b/>
-          <w:sz w:val="22"/>
-          <w:szCs w:val="22"/>
-        </w:rPr>
-        <w:tab/>
-      </w:r>
-      <w:r>
-        <w:rPr>
-          <w:rFonts w:ascii="Corbel" w:eastAsia="Arial" w:hAnsi="Corbel" w:cs="Arial"/>
-          <w:b/>
-          <w:sz w:val="22"/>
-          <w:szCs w:val="22"/>
-        </w:rPr>
-        <w:tab/>
-      </w:r>
-      <w:proofErr w:type="spellStart"/>
-      <w:r>
-        <w:rPr>
-          <w:rFonts w:ascii="Corbel" w:eastAsia="Arial" w:hAnsi="Corbel" w:cs="Arial"/>
-          <w:b/>
-          <w:sz w:val="22"/>
-          <w:szCs w:val="22"/>
-        </w:rPr>
-        <w:t>Redux</w:t>
-      </w:r>
-      <w:proofErr w:type="spellEnd"/>
-      <w:r>
-        <w:rPr>
-          <w:rFonts w:ascii="Corbel" w:eastAsia="Arial" w:hAnsi="Corbel" w:cs="Arial"/>
-          <w:b/>
-          <w:sz w:val="22"/>
-          <w:szCs w:val="22"/>
-        </w:rPr>
-        <w:tab/>
-      </w:r>
-      <w:r>
-        <w:rPr>
-          <w:rFonts w:ascii="Corbel" w:eastAsia="Arial" w:hAnsi="Corbel" w:cs="Arial"/>
-          <w:b/>
-          <w:sz w:val="22"/>
-          <w:szCs w:val="22"/>
-        </w:rPr>
-        <w:tab/>
-      </w:r>
-      <w:r>
-        <w:rPr>
-          <w:rFonts w:ascii="Corbel" w:eastAsia="Arial" w:hAnsi="Corbel" w:cs="Arial"/>
-          <w:b/>
-          <w:sz w:val="22"/>
-          <w:szCs w:val="22"/>
-        </w:rPr>
-        <w:tab/>
-      </w:r>
-      <w:proofErr w:type="spellStart"/>
-      <w:r>
-        <w:rPr>
-          <w:rFonts w:ascii="Corbel" w:eastAsia="Arial" w:hAnsi="Corbel" w:cs="Arial"/>
-          <w:b/>
-          <w:sz w:val="22"/>
-          <w:szCs w:val="22"/>
-        </w:rPr>
-        <w:t>Webpack</w:t>
-      </w:r>
-      <w:proofErr w:type="spellEnd"/>
-    </w:p>
-    <w:p>
-      <w:pPr>
-        <w:keepNext/>
-        <w:rPr>
-          <w:rFonts w:ascii="Corbel" w:eastAsia="Arial" w:hAnsi="Corbel" w:cs="Arial"/>
-          <w:b/>
-          <w:sz w:val="22"/>
-          <w:szCs w:val="22"/>
-        </w:rPr>
-      </w:pPr>
-      <w:r>
-        <w:rPr>
-          <w:rFonts w:ascii="Corbel" w:eastAsia="Arial" w:hAnsi="Corbel" w:cs="Arial"/>
-          <w:b/>
-          <w:sz w:val="22"/>
-          <w:szCs w:val="22"/>
-        </w:rPr>
-        <w:t xml:space="preserve">UX </w:t>
-      </w:r>
-      <w:proofErr w:type="spellStart"/>
-      <w:r>
-        <w:rPr>
-          <w:rFonts w:ascii="Corbel" w:eastAsia="Arial" w:hAnsi="Corbel" w:cs="Arial"/>
-          <w:b/>
-          <w:sz w:val="22"/>
-          <w:szCs w:val="22"/>
-        </w:rPr>
-        <w:t>Desing</w:t>
-      </w:r>
-      <w:proofErr w:type="spellEnd"/>
-      <w:r>
-        <w:rPr>
-          <w:rFonts w:ascii="Corbel" w:eastAsia="Arial" w:hAnsi="Corbel" w:cs="Arial"/>
-          <w:b/>
-          <w:sz w:val="22"/>
-          <w:szCs w:val="22"/>
-        </w:rPr>
-        <w:tab/>
-      </w:r>
-      <w:r>
-        <w:rPr>
-          <w:rFonts w:ascii="Corbel" w:eastAsia="Arial" w:hAnsi="Corbel" w:cs="Arial"/>
-          <w:b/>
-          <w:sz w:val="22"/>
-          <w:szCs w:val="22"/>
-        </w:rPr>
-        <w:tab/>
-      </w:r>
-      <w:r>
-        <w:rPr>
-          <w:rFonts w:ascii="Corbel" w:eastAsia="Arial" w:hAnsi="Corbel" w:cs="Arial"/>
-          <w:b/>
-          <w:sz w:val="22"/>
-          <w:szCs w:val="22"/>
-        </w:rPr>
-        <w:tab/>
-      </w:r>
-      <w:proofErr w:type="spellStart"/>
-      <w:r>
-        <w:rPr>
-          <w:rFonts w:ascii="Corbel" w:eastAsia="Arial" w:hAnsi="Corbel" w:cs="Arial"/>
-          <w:b/>
-          <w:sz w:val="22"/>
-          <w:szCs w:val="22"/>
-        </w:rPr>
-        <w:t>JQuery</w:t>
-      </w:r>
-      <w:proofErr w:type="spellEnd"/>
-      <w:r>
-        <w:rPr>
-          <w:rFonts w:ascii="Corbel" w:eastAsia="Arial" w:hAnsi="Corbel" w:cs="Arial"/>
-          <w:b/>
-          <w:sz w:val="22"/>
-          <w:szCs w:val="22"/>
-        </w:rPr>
-        <w:tab/>
-      </w:r>
-      <w:r>
-        <w:rPr>
-          <w:rFonts w:ascii="Corbel" w:eastAsia="Arial" w:hAnsi="Corbel" w:cs="Arial"/>
-          <w:b/>
-          <w:sz w:val="22"/>
-          <w:szCs w:val="22"/>
-        </w:rPr>
-        <w:tab/>
-      </w:r>
-      <w:r>
-        <w:rPr>
-          <w:rFonts w:ascii="Corbel" w:eastAsia="Arial" w:hAnsi="Corbel" w:cs="Arial"/>
-          <w:b/>
-          <w:sz w:val="22"/>
-          <w:szCs w:val="22"/>
-        </w:rPr>
-        <w:tab/>
-        <w:t>SASS</w:t>
-      </w:r>
-      <w:r>
-        <w:rPr>
-          <w:rFonts w:ascii="Corbel" w:eastAsia="Arial" w:hAnsi="Corbel" w:cs="Arial"/>
-          <w:b/>
-          <w:sz w:val="22"/>
-          <w:szCs w:val="22"/>
-        </w:rPr>
-        <w:tab/>
-      </w:r>
-      <w:r>
-        <w:rPr>
-          <w:rFonts w:ascii="Corbel" w:eastAsia="Arial" w:hAnsi="Corbel" w:cs="Arial"/>
-          <w:b/>
-          <w:sz w:val="22"/>
-          <w:szCs w:val="22"/>
-        </w:rPr>
-        <w:tab/>
-      </w:r>
-      <w:r>
-        <w:rPr>
-          <w:rFonts w:ascii="Corbel" w:eastAsia="Arial" w:hAnsi="Corbel" w:cs="Arial"/>
-          <w:b/>
-          <w:sz w:val="22"/>
-          <w:szCs w:val="22"/>
-        </w:rPr>
-        <w:tab/>
-        <w:t>Photoshop</w:t>
-      </w:r>
-    </w:p>
-    <w:p>
-      <w:pPr>
-        <w:keepNext/>
-        <w:rPr>
-          <w:rFonts w:ascii="Corbel" w:eastAsia="Arial" w:hAnsi="Corbel" w:cs="Arial"/>
-          <w:b/>
-          <w:sz w:val="22"/>
-          <w:szCs w:val="22"/>
-        </w:rPr>
-      </w:pPr>
-      <w:r>
-        <w:rPr>
-          <w:rFonts w:ascii="Corbel" w:eastAsia="Arial" w:hAnsi="Corbel" w:cs="Arial"/>
-          <w:b/>
-          <w:sz w:val="22"/>
-          <w:szCs w:val="22"/>
-        </w:rPr>
-        <w:t>CSS3</w:t>
-      </w:r>
-      <w:r>
-        <w:rPr>
-          <w:rFonts w:ascii="Corbel" w:eastAsia="Arial" w:hAnsi="Corbel" w:cs="Arial"/>
-          <w:b/>
-          <w:sz w:val="22"/>
-          <w:szCs w:val="22"/>
-        </w:rPr>
-        <w:t xml:space="preserve"> </w:t>
-      </w:r>
-      <w:r>
-        <w:rPr>
-          <w:rFonts w:ascii="Corbel" w:eastAsia="Arial" w:hAnsi="Corbel" w:cs="Arial"/>
-          <w:b/>
-          <w:sz w:val="22"/>
-          <w:szCs w:val="22"/>
-        </w:rPr>
-        <w:tab/>
-      </w:r>
-      <w:r>
-        <w:rPr>
-          <w:rFonts w:ascii="Corbel" w:eastAsia="Arial" w:hAnsi="Corbel" w:cs="Arial"/>
-          <w:b/>
-          <w:sz w:val="22"/>
-          <w:szCs w:val="22"/>
-        </w:rPr>
-        <w:tab/>
-      </w:r>
-      <w:r>
-        <w:rPr>
-          <w:rFonts w:ascii="Corbel" w:eastAsia="Arial" w:hAnsi="Corbel" w:cs="Arial"/>
-          <w:b/>
-          <w:sz w:val="22"/>
-          <w:szCs w:val="22"/>
-        </w:rPr>
-        <w:tab/>
-      </w:r>
-      <w:r>
-        <w:rPr>
-          <w:rFonts w:ascii="Corbel" w:eastAsia="Arial" w:hAnsi="Corbel" w:cs="Arial"/>
-          <w:b/>
-          <w:sz w:val="22"/>
-          <w:szCs w:val="22"/>
-        </w:rPr>
-        <w:tab/>
-      </w:r>
-      <w:proofErr w:type="spellStart"/>
-      <w:r>
-        <w:rPr>
-          <w:rFonts w:ascii="Corbel" w:eastAsia="Arial" w:hAnsi="Corbel" w:cs="Arial"/>
-          <w:b/>
-          <w:sz w:val="22"/>
-          <w:szCs w:val="22"/>
-        </w:rPr>
-        <w:t>React</w:t>
-      </w:r>
-      <w:proofErr w:type="spellEnd"/>
-      <w:r>
-        <w:rPr>
-          <w:rFonts w:ascii="Corbel" w:eastAsia="Arial" w:hAnsi="Corbel" w:cs="Arial"/>
-          <w:b/>
-          <w:sz w:val="22"/>
-          <w:szCs w:val="22"/>
-        </w:rPr>
-        <w:tab/>
-      </w:r>
-      <w:r>
-        <w:rPr>
-          <w:rFonts w:ascii="Corbel" w:eastAsia="Arial" w:hAnsi="Corbel" w:cs="Arial"/>
-          <w:b/>
-          <w:sz w:val="22"/>
-          <w:szCs w:val="22"/>
-        </w:rPr>
-        <w:tab/>
-      </w:r>
-      <w:r>
-        <w:rPr>
-          <w:rFonts w:ascii="Corbel" w:eastAsia="Arial" w:hAnsi="Corbel" w:cs="Arial"/>
-          <w:b/>
-          <w:sz w:val="22"/>
-          <w:szCs w:val="22"/>
-        </w:rPr>
-        <w:tab/>
-      </w:r>
-      <w:proofErr w:type="spellStart"/>
-      <w:r>
-        <w:rPr>
-          <w:rFonts w:ascii="Corbel" w:eastAsia="Arial" w:hAnsi="Corbel" w:cs="Arial"/>
-          <w:b/>
-          <w:sz w:val="22"/>
-          <w:szCs w:val="22"/>
-        </w:rPr>
-        <w:t>Gulp</w:t>
-      </w:r>
-      <w:proofErr w:type="spellEnd"/>
-      <w:r>
-        <w:rPr>
-          <w:rFonts w:ascii="Corbel" w:eastAsia="Arial" w:hAnsi="Corbel" w:cs="Arial"/>
-          <w:b/>
-          <w:sz w:val="22"/>
-          <w:szCs w:val="22"/>
-        </w:rPr>
-        <w:tab/>
-      </w:r>
-      <w:r>
-        <w:rPr>
-          <w:rFonts w:ascii="Corbel" w:eastAsia="Arial" w:hAnsi="Corbel" w:cs="Arial"/>
-          <w:b/>
-          <w:sz w:val="22"/>
-          <w:szCs w:val="22"/>
-        </w:rPr>
-        <w:tab/>
-      </w:r>
-      <w:r>
-        <w:rPr>
-          <w:rFonts w:ascii="Corbel" w:eastAsia="Arial" w:hAnsi="Corbel" w:cs="Arial"/>
-          <w:b/>
-          <w:sz w:val="22"/>
-          <w:szCs w:val="22"/>
-        </w:rPr>
-        <w:tab/>
-      </w:r>
-      <w:proofErr w:type="spellStart"/>
-      <w:r>
-        <w:rPr>
-          <w:rFonts w:ascii="Corbel" w:eastAsia="Arial" w:hAnsi="Corbel" w:cs="Arial"/>
-          <w:b/>
-          <w:sz w:val="22"/>
-          <w:szCs w:val="22"/>
-        </w:rPr>
-        <w:t>Node</w:t>
-      </w:r>
-      <w:proofErr w:type="spellEnd"/>
-      <w:r>
-        <w:rPr>
-          <w:rFonts w:ascii="Corbel" w:eastAsia="Arial" w:hAnsi="Corbel" w:cs="Arial"/>
-          <w:b/>
-          <w:sz w:val="22"/>
-          <w:szCs w:val="22"/>
-        </w:rPr>
-        <w:t xml:space="preserve"> </w:t>
-      </w:r>
-      <w:proofErr w:type="spellStart"/>
-      <w:r>
-        <w:rPr>
-          <w:rFonts w:ascii="Corbel" w:eastAsia="Arial" w:hAnsi="Corbel" w:cs="Arial"/>
-          <w:b/>
-          <w:sz w:val="22"/>
-          <w:szCs w:val="22"/>
-        </w:rPr>
-        <w:t>js</w:t>
-      </w:r>
-      <w:proofErr w:type="spellEnd"/>
-    </w:p>
-    <w:p>
-      <w:pPr>
-        <w:keepNext/>
-        <w:rPr>
-          <w:rFonts w:ascii="Corbel" w:eastAsia="Arial" w:hAnsi="Corbel" w:cs="Arial"/>
-          <w:b/>
-          <w:sz w:val="22"/>
-          <w:szCs w:val="22"/>
-        </w:rPr>
-      </w:pPr>
-    </w:p>
-    <w:p>
-      <w:pPr>
-        <w:keepNext/>
-        <w:rPr>
-          <w:rFonts w:ascii="Corbel" w:eastAsia="Arial" w:hAnsi="Corbel" w:cs="Arial"/>
-          <w:b/>
-          <w:sz w:val="22"/>
-          <w:szCs w:val="22"/>
-        </w:rPr>
-      </w:pPr>
-    </w:p>
-    <w:p>
-      <w:pPr>
-        <w:keepNext/>
-        <w:rPr>
-          <w:rFonts w:ascii="Corbel" w:eastAsia="Arial" w:hAnsi="Corbel" w:cs="Arial"/>
-          <w:b/>
-          <w:sz w:val="28"/>
-          <w:szCs w:val="22"/>
-        </w:rPr>
-      </w:pPr>
-    </w:p>
-    <w:p>
-      <w:pPr>
-        <w:keepNext/>
-        <w:rPr>
-          <w:rFonts w:ascii="Corbel" w:eastAsia="Arial" w:hAnsi="Corbel" w:cs="Arial"/>
-          <w:b/>
-          <w:sz w:val="28"/>
-          <w:szCs w:val="22"/>
-        </w:rPr>
-      </w:pPr>
-      <w:r>
-        <w:rPr>
-          <w:rFonts w:ascii="Corbel" w:eastAsia="Arial" w:hAnsi="Corbel" w:cs="Arial"/>
+        <w:pStyle w:val="Default"/>
+        <w:rPr>
+          <w:rFonts w:eastAsia="Arial" w:cs="Arial"/>
+          <w:b/>
+          <w:sz w:val="22"/>
+          <w:szCs w:val="22"/>
+        </w:rPr>
+      </w:pPr>
+      <w:r>
+        <w:rPr>
+          <w:rFonts w:eastAsia="Arial" w:cs="Arial"/>
           <w:b/>
           <w:sz w:val="28"/>
           <w:szCs w:val="22"/>
@@ -2122,7 +2760,7 @@
           </mc:Choice>
           <mc:Fallback>
             <w:pict>
-              <v:line w14:anchorId="1B3946EE" id="Conector recto 6" o:spid="_x0000_s1026" style="position:absolute;flip:y;z-index:251662848;visibility:visible;mso-wrap-style:square;mso-width-percent:0;mso-height-percent:0;mso-wrap-distance-left:9pt;mso-wrap-distance-top:0;mso-wrap-distance-right:9pt;mso-wrap-distance-bottom:0;mso-position-horizontal:absolute;mso-position-horizontal-relative:text;mso-position-vertical:absolute;mso-position-vertical-relative:text;mso-width-percent:0;mso-height-percent:0;mso-width-relative:margin;mso-height-relative:margin" from="-3pt,2.45pt" to="484.5pt,3.2pt" o:gfxdata="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" strokecolor="#747070 [1614]" strokeweight="3pt">
+              <v:line w14:anchorId="3C0F21A7" id="Conector recto 6" o:spid="_x0000_s1026" style="position:absolute;flip:y;z-index:251662848;visibility:visible;mso-wrap-style:square;mso-width-percent:0;mso-height-percent:0;mso-wrap-distance-left:9pt;mso-wrap-distance-top:0;mso-wrap-distance-right:9pt;mso-wrap-distance-bottom:0;mso-position-horizontal:absolute;mso-position-horizontal-relative:text;mso-position-vertical:absolute;mso-position-vertical-relative:text;mso-width-percent:0;mso-height-percent:0;mso-width-relative:margin;mso-height-relative:margin" from="-3pt,2.45pt" to="484.5pt,3.2pt" o:gfxdata="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" strokecolor="#747070 [1614]" strokeweight="3pt">
                 <v:stroke joinstyle="miter"/>
               </v:line>
             </w:pict>
@@ -2191,6 +2829,26 @@
           <w:sz w:val="22"/>
           <w:szCs w:val="22"/>
         </w:rPr>
+        <w:t>young</w:t>
+      </w:r>
+      <w:proofErr w:type="spellEnd"/>
+      <w:r>
+        <w:rPr>
+          <w:rFonts w:ascii="Corbel" w:eastAsia="Arial" w:hAnsi="Corbel" w:cs="Arial"/>
+          <w:b/>
+          <w:sz w:val="22"/>
+          <w:szCs w:val="22"/>
+        </w:rPr>
+        <w:t xml:space="preserve"> </w:t>
+      </w:r>
+      <w:proofErr w:type="spellStart"/>
+      <w:r>
+        <w:rPr>
+          <w:rFonts w:ascii="Corbel" w:eastAsia="Arial" w:hAnsi="Corbel" w:cs="Arial"/>
+          <w:b/>
+          <w:sz w:val="22"/>
+          <w:szCs w:val="22"/>
+        </w:rPr>
         <w:t>woman</w:t>
       </w:r>
       <w:proofErr w:type="spellEnd"/>
@@ -2321,86 +2979,6 @@
           <w:sz w:val="22"/>
           <w:szCs w:val="22"/>
         </w:rPr>
-        <w:t xml:space="preserve">, and </w:t>
-      </w:r>
-      <w:proofErr w:type="spellStart"/>
-      <w:r>
-        <w:rPr>
-          <w:rFonts w:ascii="Corbel" w:eastAsia="Arial" w:hAnsi="Corbel" w:cs="Arial"/>
-          <w:b/>
-          <w:sz w:val="22"/>
-          <w:szCs w:val="22"/>
-        </w:rPr>
-        <w:t>also</w:t>
-      </w:r>
-      <w:proofErr w:type="spellEnd"/>
-      <w:r>
-        <w:rPr>
-          <w:rFonts w:ascii="Corbel" w:eastAsia="Arial" w:hAnsi="Corbel" w:cs="Arial"/>
-          <w:b/>
-          <w:sz w:val="22"/>
-          <w:szCs w:val="22"/>
-        </w:rPr>
-        <w:t xml:space="preserve"> </w:t>
-      </w:r>
-      <w:proofErr w:type="spellStart"/>
-      <w:r>
-        <w:rPr>
-          <w:rFonts w:ascii="Corbel" w:eastAsia="Arial" w:hAnsi="Corbel" w:cs="Arial"/>
-          <w:b/>
-          <w:sz w:val="22"/>
-          <w:szCs w:val="22"/>
-        </w:rPr>
-        <w:t>finish</w:t>
-      </w:r>
-      <w:proofErr w:type="spellEnd"/>
-      <w:r>
-        <w:rPr>
-          <w:rFonts w:ascii="Corbel" w:eastAsia="Arial" w:hAnsi="Corbel" w:cs="Arial"/>
-          <w:b/>
-          <w:sz w:val="22"/>
-          <w:szCs w:val="22"/>
-        </w:rPr>
-        <w:t xml:space="preserve"> </w:t>
-      </w:r>
-      <w:proofErr w:type="spellStart"/>
-      <w:r>
-        <w:rPr>
-          <w:rFonts w:ascii="Corbel" w:eastAsia="Arial" w:hAnsi="Corbel" w:cs="Arial"/>
-          <w:b/>
-          <w:sz w:val="22"/>
-          <w:szCs w:val="22"/>
-        </w:rPr>
-        <w:t>my</w:t>
-      </w:r>
-      <w:proofErr w:type="spellEnd"/>
-      <w:r>
-        <w:rPr>
-          <w:rFonts w:ascii="Corbel" w:eastAsia="Arial" w:hAnsi="Corbel" w:cs="Arial"/>
-          <w:b/>
-          <w:sz w:val="22"/>
-          <w:szCs w:val="22"/>
-        </w:rPr>
-        <w:t xml:space="preserve"> </w:t>
-      </w:r>
-      <w:proofErr w:type="spellStart"/>
-      <w:r>
-        <w:rPr>
-          <w:rFonts w:ascii="Corbel" w:eastAsia="Arial" w:hAnsi="Corbel" w:cs="Arial"/>
-          <w:b/>
-          <w:sz w:val="22"/>
-          <w:szCs w:val="22"/>
-        </w:rPr>
-        <w:t>career</w:t>
-      </w:r>
-      <w:proofErr w:type="spellEnd"/>
-      <w:r>
-        <w:rPr>
-          <w:rFonts w:ascii="Corbel" w:eastAsia="Arial" w:hAnsi="Corbel" w:cs="Arial"/>
-          <w:b/>
-          <w:sz w:val="22"/>
-          <w:szCs w:val="22"/>
-        </w:rPr>
         <w:t xml:space="preserve">. I </w:t>
       </w:r>
       <w:proofErr w:type="spellStart"/>
@@ -2541,16 +3119,7 @@
           <w:sz w:val="22"/>
           <w:szCs w:val="22"/>
         </w:rPr>
-        <w:t xml:space="preserve">. </w:t>
-      </w:r>
-      <w:r>
-        <w:rPr>
-          <w:rFonts w:ascii="Corbel" w:eastAsia="Arial" w:hAnsi="Corbel" w:cs="Arial"/>
-          <w:b/>
-          <w:sz w:val="22"/>
-          <w:szCs w:val="22"/>
-        </w:rPr>
-        <w:t xml:space="preserve">In </w:t>
+        <w:t xml:space="preserve">. In </w:t>
       </w:r>
       <w:proofErr w:type="spellStart"/>
       <w:r>
@@ -2732,17 +3301,6 @@
         </w:rPr>
         <w:t>.</w:t>
       </w:r>
-    </w:p>
-    <w:p>
-      <w:pPr>
-        <w:keepNext/>
-        <w:rPr>
-          <w:rFonts w:ascii="Corbel" w:eastAsia="Arial" w:hAnsi="Corbel" w:cs="Arial"/>
-          <w:b/>
-          <w:sz w:val="22"/>
-          <w:szCs w:val="22"/>
-        </w:rPr>
-      </w:pPr>
     </w:p>
     <w:p>
       <w:pPr>
@@ -2853,7 +3411,7 @@
           </mc:Choice>
           <mc:Fallback>
             <w:pict>
-              <v:line w14:anchorId="39FB4FF2" id="Conector recto 7" o:spid="_x0000_s1026" style="position:absolute;flip:y;z-index:251700736;visibility:visible;mso-wrap-style:square;mso-width-percent:0;mso-height-percent:0;mso-wrap-distance-left:9pt;mso-wrap-distance-top:0;mso-wrap-distance-right:9pt;mso-wrap-distance-bottom:0;mso-position-horizontal:absolute;mso-position-horizontal-relative:text;mso-position-vertical:absolute;mso-position-vertical-relative:text;mso-width-percent:0;mso-height-percent:0;mso-width-relative:margin;mso-height-relative:margin" from="-9.2pt,8.45pt" to="491.8pt,8.45pt" o:gfxdata="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" strokecolor="#747070 [1614]" strokeweight="8pt">
+              <v:line w14:anchorId="61BD0188" id="Conector recto 7" o:spid="_x0000_s1026" style="position:absolute;flip:y;z-index:251700736;visibility:visible;mso-wrap-style:square;mso-width-percent:0;mso-height-percent:0;mso-wrap-distance-left:9pt;mso-wrap-distance-top:0;mso-wrap-distance-right:9pt;mso-wrap-distance-bottom:0;mso-position-horizontal:absolute;mso-position-horizontal-relative:text;mso-position-vertical:absolute;mso-position-vertical-relative:text;mso-width-percent:0;mso-height-percent:0;mso-width-relative:margin;mso-height-relative:margin" from="-9.2pt,8.45pt" to="491.8pt,8.45pt" o:gfxdata="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" strokecolor="#747070 [1614]" strokeweight="8pt">
                 <v:stroke joinstyle="miter"/>
               </v:line>
             </w:pict>
@@ -4050,6 +4608,19 @@
       <w:u w:val="single"/>
     </w:rPr>
   </w:style>
+  <w:style w:type="paragraph" w:customStyle="1" w:styleId="Default">
+    <w:name w:val="Default"/>
+    <w:rsid w:val="00657B9C"/>
+    <w:pPr>
+      <w:autoSpaceDE w:val="0"/>
+      <w:autoSpaceDN w:val="0"/>
+      <w:adjustRightInd w:val="0"/>
+    </w:pPr>
+    <w:rPr>
+      <w:rFonts w:ascii="Corbel" w:hAnsi="Corbel" w:cs="Corbel"/>
+      <w:lang w:val="es-PE"/>
+    </w:rPr>
+  </w:style>
 </w:styles>
 </file>
 

</xml_diff>